<commit_message>
Alteração feita para teste
</commit_message>
<xml_diff>
--- a/Passo a Passo.docx
+++ b/Passo a Passo.docx
@@ -970,7 +970,6 @@
         <w:t xml:space="preserve">git config --global </w:t>
       </w:r>
       <w:proofErr w:type="spellStart"/>
-      <w:proofErr w:type="gramStart"/>
       <w:r>
         <w:rPr>
           <w:rFonts w:ascii="Arial" w:hAnsi="Arial" w:cs="Arial"/>
@@ -979,7 +978,6 @@
         <w:t>user.email</w:t>
       </w:r>
       <w:proofErr w:type="spellEnd"/>
-      <w:proofErr w:type="gramEnd"/>
       <w:r>
         <w:rPr>
           <w:rFonts w:ascii="Arial" w:hAnsi="Arial" w:cs="Arial"/>
@@ -1190,16 +1188,6 @@
     </w:p>
     <w:p>
       <w:pPr>
-        <w:spacing w:line="360" w:lineRule="auto"/>
-        <w:ind w:left="360"/>
-        <w:jc w:val="both"/>
-        <w:rPr>
-          <w:rFonts w:ascii="Arial" w:hAnsi="Arial" w:cs="Arial"/>
-        </w:rPr>
-      </w:pPr>
-    </w:p>
-    <w:p>
-      <w:pPr>
         <w:pStyle w:val="PargrafodaLista"/>
         <w:numPr>
           <w:ilvl w:val="0"/>
@@ -1218,6 +1206,7 @@
           <w:rFonts w:ascii="Arial" w:hAnsi="Arial" w:cs="Arial"/>
           <w:lang w:val="en-US"/>
         </w:rPr>
+        <w:lastRenderedPageBreak/>
         <w:t xml:space="preserve">Clique </w:t>
       </w:r>
       <w:proofErr w:type="spellStart"/>
@@ -1365,6 +1354,1224 @@
         </w:rPr>
         <w:t xml:space="preserve"> para repositórios remotos!</w:t>
       </w:r>
+    </w:p>
+    <w:p>
+      <w:pPr>
+        <w:spacing w:line="360" w:lineRule="auto"/>
+        <w:jc w:val="both"/>
+        <w:rPr>
+          <w:rFonts w:ascii="Arial" w:hAnsi="Arial" w:cs="Arial"/>
+        </w:rPr>
+      </w:pPr>
+    </w:p>
+    <w:p>
+      <w:pPr>
+        <w:spacing w:line="360" w:lineRule="auto"/>
+        <w:jc w:val="both"/>
+        <w:rPr>
+          <w:rFonts w:ascii="Arial" w:hAnsi="Arial" w:cs="Arial"/>
+          <w:b/>
+          <w:bCs/>
+          <w:sz w:val="24"/>
+          <w:szCs w:val="24"/>
+        </w:rPr>
+      </w:pPr>
+      <w:r>
+        <w:rPr>
+          <w:rFonts w:ascii="Segoe UI Emoji" w:hAnsi="Segoe UI Emoji" w:cs="Segoe UI Emoji"/>
+          <w:b/>
+          <w:bCs/>
+          <w:sz w:val="24"/>
+          <w:szCs w:val="24"/>
+        </w:rPr>
+        <w:t>🚀</w:t>
+      </w:r>
+      <w:r>
+        <w:rPr>
+          <w:rFonts w:ascii="Arial" w:hAnsi="Arial" w:cs="Arial"/>
+          <w:b/>
+          <w:bCs/>
+          <w:sz w:val="24"/>
+          <w:szCs w:val="24"/>
+        </w:rPr>
+        <w:t xml:space="preserve"> Vamos turbinar o </w:t>
+      </w:r>
+      <w:proofErr w:type="spellStart"/>
+      <w:r>
+        <w:rPr>
+          <w:rFonts w:ascii="Arial" w:hAnsi="Arial" w:cs="Arial"/>
+          <w:b/>
+          <w:bCs/>
+          <w:sz w:val="24"/>
+          <w:szCs w:val="24"/>
+        </w:rPr>
+        <w:t>Git</w:t>
+      </w:r>
+      <w:proofErr w:type="spellEnd"/>
+      <w:r>
+        <w:rPr>
+          <w:rFonts w:ascii="Arial" w:hAnsi="Arial" w:cs="Arial"/>
+          <w:b/>
+          <w:bCs/>
+          <w:sz w:val="24"/>
+          <w:szCs w:val="24"/>
+        </w:rPr>
+        <w:t xml:space="preserve"> no seu VS </w:t>
+      </w:r>
+      <w:proofErr w:type="spellStart"/>
+      <w:r>
+        <w:rPr>
+          <w:rFonts w:ascii="Arial" w:hAnsi="Arial" w:cs="Arial"/>
+          <w:b/>
+          <w:bCs/>
+          <w:sz w:val="24"/>
+          <w:szCs w:val="24"/>
+        </w:rPr>
+        <w:t>Code</w:t>
+      </w:r>
+      <w:proofErr w:type="spellEnd"/>
+      <w:r>
+        <w:rPr>
+          <w:rFonts w:ascii="Arial" w:hAnsi="Arial" w:cs="Arial"/>
+          <w:b/>
+          <w:bCs/>
+          <w:sz w:val="24"/>
+          <w:szCs w:val="24"/>
+        </w:rPr>
+        <w:t xml:space="preserve"> com extensões poderosas!</w:t>
+      </w:r>
+    </w:p>
+    <w:p>
+      <w:pPr>
+        <w:spacing w:line="360" w:lineRule="auto"/>
+        <w:jc w:val="both"/>
+        <w:rPr>
+          <w:rFonts w:ascii="Arial" w:hAnsi="Arial" w:cs="Arial"/>
+        </w:rPr>
+      </w:pPr>
+      <w:r>
+        <w:rPr>
+          <w:rFonts w:ascii="Arial" w:hAnsi="Arial" w:cs="Arial"/>
+        </w:rPr>
+        <w:t xml:space="preserve">Dominar </w:t>
+      </w:r>
+      <w:proofErr w:type="spellStart"/>
+      <w:r>
+        <w:rPr>
+          <w:rFonts w:ascii="Arial" w:hAnsi="Arial" w:cs="Arial"/>
+        </w:rPr>
+        <w:t>Git</w:t>
+      </w:r>
+      <w:proofErr w:type="spellEnd"/>
+      <w:r>
+        <w:rPr>
+          <w:rFonts w:ascii="Arial" w:hAnsi="Arial" w:cs="Arial"/>
+        </w:rPr>
+        <w:t xml:space="preserve"> e GitHub vai além dos comandos básicos — entender o que está acontecendo por trás das </w:t>
+      </w:r>
+      <w:proofErr w:type="spellStart"/>
+      <w:r>
+        <w:rPr>
+          <w:rFonts w:ascii="Arial" w:hAnsi="Arial" w:cs="Arial"/>
+        </w:rPr>
+        <w:t>branches</w:t>
+      </w:r>
+      <w:proofErr w:type="spellEnd"/>
+      <w:r>
+        <w:rPr>
+          <w:rFonts w:ascii="Arial" w:hAnsi="Arial" w:cs="Arial"/>
+        </w:rPr>
+        <w:t xml:space="preserve">, merges e </w:t>
+      </w:r>
+      <w:proofErr w:type="spellStart"/>
+      <w:r>
+        <w:rPr>
+          <w:rFonts w:ascii="Arial" w:hAnsi="Arial" w:cs="Arial"/>
+        </w:rPr>
+        <w:t>commits</w:t>
+      </w:r>
+      <w:proofErr w:type="spellEnd"/>
+      <w:r>
+        <w:rPr>
+          <w:rFonts w:ascii="Arial" w:hAnsi="Arial" w:cs="Arial"/>
+        </w:rPr>
+        <w:t xml:space="preserve"> te torna um programador muito mais confiante e profissional.</w:t>
+      </w:r>
+    </w:p>
+    <w:p>
+      <w:pPr>
+        <w:spacing w:line="360" w:lineRule="auto"/>
+        <w:jc w:val="both"/>
+        <w:rPr>
+          <w:rFonts w:ascii="Arial" w:hAnsi="Arial" w:cs="Arial"/>
+          <w:b/>
+          <w:bCs/>
+        </w:rPr>
+      </w:pPr>
+      <w:r>
+        <w:rPr>
+          <w:rFonts w:ascii="Arial" w:hAnsi="Arial" w:cs="Arial"/>
+        </w:rPr>
+        <w:t xml:space="preserve">Por isso, vamos instalar </w:t>
+      </w:r>
+      <w:r>
+        <w:rPr>
+          <w:rFonts w:ascii="Arial" w:hAnsi="Arial" w:cs="Arial"/>
+          <w:b/>
+          <w:bCs/>
+        </w:rPr>
+        <w:t>duas extensões</w:t>
+      </w:r>
+      <w:r>
+        <w:rPr>
+          <w:rFonts w:ascii="Arial" w:hAnsi="Arial" w:cs="Arial"/>
+        </w:rPr>
+        <w:t xml:space="preserve"> essenciais que vão te ajudar a </w:t>
+      </w:r>
+      <w:r>
+        <w:rPr>
+          <w:rFonts w:ascii="Arial" w:hAnsi="Arial" w:cs="Arial"/>
+          <w:b/>
+          <w:bCs/>
+        </w:rPr>
+        <w:t>visualizar, entender e trabalhar melhor com versionamento:</w:t>
+      </w:r>
+    </w:p>
+    <w:p>
+      <w:pPr>
+        <w:spacing w:line="360" w:lineRule="auto"/>
+        <w:jc w:val="both"/>
+        <w:rPr>
+          <w:rFonts w:ascii="Arial" w:hAnsi="Arial" w:cs="Arial"/>
+          <w:b/>
+          <w:bCs/>
+          <w:sz w:val="24"/>
+          <w:szCs w:val="24"/>
+        </w:rPr>
+      </w:pPr>
+      <w:r>
+        <w:rPr>
+          <w:rFonts w:ascii="Segoe UI Emoji" w:hAnsi="Segoe UI Emoji" w:cs="Segoe UI Emoji"/>
+          <w:b/>
+          <w:bCs/>
+          <w:sz w:val="24"/>
+          <w:szCs w:val="24"/>
+        </w:rPr>
+        <w:t>🔍</w:t>
+      </w:r>
+      <w:r>
+        <w:rPr>
+          <w:rFonts w:ascii="Arial" w:hAnsi="Arial" w:cs="Arial"/>
+          <w:b/>
+          <w:bCs/>
+          <w:sz w:val="24"/>
+          <w:szCs w:val="24"/>
+        </w:rPr>
+        <w:t xml:space="preserve"> </w:t>
+      </w:r>
+      <w:proofErr w:type="spellStart"/>
+      <w:r>
+        <w:rPr>
+          <w:rFonts w:ascii="Arial" w:hAnsi="Arial" w:cs="Arial"/>
+          <w:b/>
+          <w:bCs/>
+          <w:sz w:val="24"/>
+          <w:szCs w:val="24"/>
+        </w:rPr>
+        <w:t>GitLens</w:t>
+      </w:r>
+      <w:proofErr w:type="spellEnd"/>
+      <w:r>
+        <w:rPr>
+          <w:rFonts w:ascii="Arial" w:hAnsi="Arial" w:cs="Arial"/>
+          <w:b/>
+          <w:bCs/>
+          <w:sz w:val="24"/>
+          <w:szCs w:val="24"/>
+        </w:rPr>
+        <w:t xml:space="preserve"> — </w:t>
+      </w:r>
+      <w:proofErr w:type="spellStart"/>
+      <w:r>
+        <w:rPr>
+          <w:rFonts w:ascii="Arial" w:hAnsi="Arial" w:cs="Arial"/>
+          <w:b/>
+          <w:bCs/>
+          <w:sz w:val="24"/>
+          <w:szCs w:val="24"/>
+        </w:rPr>
+        <w:t>Git</w:t>
+      </w:r>
+      <w:proofErr w:type="spellEnd"/>
+      <w:r>
+        <w:rPr>
+          <w:rFonts w:ascii="Arial" w:hAnsi="Arial" w:cs="Arial"/>
+          <w:b/>
+          <w:bCs/>
+          <w:sz w:val="24"/>
+          <w:szCs w:val="24"/>
+        </w:rPr>
+        <w:t xml:space="preserve"> superpoderoso no seu código</w:t>
+      </w:r>
+    </w:p>
+    <w:p>
+      <w:pPr>
+        <w:spacing w:line="360" w:lineRule="auto"/>
+        <w:jc w:val="both"/>
+        <w:rPr>
+          <w:rFonts w:ascii="Arial" w:hAnsi="Arial" w:cs="Arial"/>
+          <w:i/>
+          <w:iCs/>
+        </w:rPr>
+      </w:pPr>
+      <w:r>
+        <w:rPr>
+          <w:rFonts w:ascii="Arial" w:hAnsi="Arial" w:cs="Arial"/>
+          <w:i/>
+          <w:iCs/>
+        </w:rPr>
+        <w:t>“Quem escreveu essa linha?”</w:t>
+      </w:r>
+    </w:p>
+    <w:p>
+      <w:pPr>
+        <w:spacing w:line="360" w:lineRule="auto"/>
+        <w:jc w:val="both"/>
+        <w:rPr>
+          <w:rFonts w:ascii="Arial" w:hAnsi="Arial" w:cs="Arial"/>
+          <w:i/>
+          <w:iCs/>
+        </w:rPr>
+      </w:pPr>
+      <w:r>
+        <w:rPr>
+          <w:rFonts w:ascii="Arial" w:hAnsi="Arial" w:cs="Arial"/>
+          <w:i/>
+          <w:iCs/>
+        </w:rPr>
+        <w:t>“Quando esse trecho foi alterado?”</w:t>
+      </w:r>
+    </w:p>
+    <w:p>
+      <w:pPr>
+        <w:spacing w:line="360" w:lineRule="auto"/>
+        <w:jc w:val="both"/>
+        <w:rPr>
+          <w:rFonts w:ascii="Arial" w:hAnsi="Arial" w:cs="Arial"/>
+          <w:i/>
+          <w:iCs/>
+        </w:rPr>
+      </w:pPr>
+      <w:r>
+        <w:rPr>
+          <w:rFonts w:ascii="Arial" w:hAnsi="Arial" w:cs="Arial"/>
+          <w:i/>
+          <w:iCs/>
+        </w:rPr>
+        <w:t>“Por que esse código foi mudado?”</w:t>
+      </w:r>
+    </w:p>
+    <w:p>
+      <w:pPr>
+        <w:spacing w:line="360" w:lineRule="auto"/>
+        <w:jc w:val="both"/>
+        <w:rPr>
+          <w:rFonts w:ascii="Arial" w:hAnsi="Arial" w:cs="Arial"/>
+        </w:rPr>
+      </w:pPr>
+      <w:r>
+        <w:rPr>
+          <w:rFonts w:ascii="Arial" w:hAnsi="Arial" w:cs="Arial"/>
+        </w:rPr>
+        <w:t xml:space="preserve">O </w:t>
+      </w:r>
+      <w:proofErr w:type="spellStart"/>
+      <w:r>
+        <w:rPr>
+          <w:rFonts w:ascii="Arial" w:hAnsi="Arial" w:cs="Arial"/>
+          <w:b/>
+          <w:bCs/>
+        </w:rPr>
+        <w:t>GitLens</w:t>
+      </w:r>
+      <w:proofErr w:type="spellEnd"/>
+      <w:r>
+        <w:rPr>
+          <w:rFonts w:ascii="Arial" w:hAnsi="Arial" w:cs="Arial"/>
+        </w:rPr>
+        <w:t xml:space="preserve"> responde tudo isso direto no seu editor.</w:t>
+      </w:r>
+    </w:p>
+    <w:p>
+      <w:pPr>
+        <w:pStyle w:val="PargrafodaLista"/>
+        <w:numPr>
+          <w:ilvl w:val="0"/>
+          <w:numId w:val="10"/>
+        </w:numPr>
+        <w:spacing w:line="360" w:lineRule="auto"/>
+        <w:jc w:val="both"/>
+        <w:rPr>
+          <w:rFonts w:ascii="Arial" w:hAnsi="Arial" w:cs="Arial"/>
+        </w:rPr>
+      </w:pPr>
+      <w:r>
+        <w:rPr>
+          <w:rFonts w:ascii="Arial" w:hAnsi="Arial" w:cs="Arial"/>
+        </w:rPr>
+        <w:t xml:space="preserve">Mostra </w:t>
+      </w:r>
+      <w:r>
+        <w:rPr>
+          <w:rFonts w:ascii="Arial" w:hAnsi="Arial" w:cs="Arial"/>
+          <w:b/>
+          <w:bCs/>
+        </w:rPr>
+        <w:t>quem fez cada alteração no código</w:t>
+      </w:r>
+      <w:r>
+        <w:rPr>
+          <w:rFonts w:ascii="Arial" w:hAnsi="Arial" w:cs="Arial"/>
+        </w:rPr>
+        <w:t xml:space="preserve"> (</w:t>
+      </w:r>
+      <w:proofErr w:type="spellStart"/>
+      <w:r>
+        <w:rPr>
+          <w:rFonts w:ascii="Arial" w:hAnsi="Arial" w:cs="Arial"/>
+        </w:rPr>
+        <w:t>blame</w:t>
+      </w:r>
+      <w:proofErr w:type="spellEnd"/>
+      <w:r>
+        <w:rPr>
+          <w:rFonts w:ascii="Arial" w:hAnsi="Arial" w:cs="Arial"/>
+        </w:rPr>
+        <w:t xml:space="preserve"> inteligente)</w:t>
+      </w:r>
+    </w:p>
+    <w:p>
+      <w:pPr>
+        <w:pStyle w:val="PargrafodaLista"/>
+        <w:numPr>
+          <w:ilvl w:val="0"/>
+          <w:numId w:val="10"/>
+        </w:numPr>
+        <w:spacing w:line="360" w:lineRule="auto"/>
+        <w:jc w:val="both"/>
+        <w:rPr>
+          <w:rFonts w:ascii="Arial" w:hAnsi="Arial" w:cs="Arial"/>
+        </w:rPr>
+      </w:pPr>
+      <w:r>
+        <w:rPr>
+          <w:rFonts w:ascii="Arial" w:hAnsi="Arial" w:cs="Arial"/>
+        </w:rPr>
+        <w:t xml:space="preserve">Compara </w:t>
+      </w:r>
+      <w:r>
+        <w:rPr>
+          <w:rFonts w:ascii="Arial" w:hAnsi="Arial" w:cs="Arial"/>
+          <w:b/>
+          <w:bCs/>
+        </w:rPr>
+        <w:t>versões de arquivos</w:t>
+      </w:r>
+      <w:r>
+        <w:rPr>
+          <w:rFonts w:ascii="Arial" w:hAnsi="Arial" w:cs="Arial"/>
+        </w:rPr>
+        <w:t xml:space="preserve"> com facilidad</w:t>
+      </w:r>
+      <w:r>
+        <w:rPr>
+          <w:rFonts w:ascii="Arial" w:hAnsi="Arial" w:cs="Arial"/>
+        </w:rPr>
+        <w:t>e</w:t>
+      </w:r>
+    </w:p>
+    <w:p>
+      <w:pPr>
+        <w:pStyle w:val="PargrafodaLista"/>
+        <w:numPr>
+          <w:ilvl w:val="0"/>
+          <w:numId w:val="10"/>
+        </w:numPr>
+        <w:spacing w:line="360" w:lineRule="auto"/>
+        <w:jc w:val="both"/>
+        <w:rPr>
+          <w:rFonts w:ascii="Arial" w:hAnsi="Arial" w:cs="Arial"/>
+        </w:rPr>
+      </w:pPr>
+      <w:r>
+        <w:rPr>
+          <w:rFonts w:ascii="Arial" w:hAnsi="Arial" w:cs="Arial"/>
+        </w:rPr>
+        <w:t xml:space="preserve">Traz </w:t>
+      </w:r>
+      <w:r>
+        <w:rPr>
+          <w:rFonts w:ascii="Arial" w:hAnsi="Arial" w:cs="Arial"/>
+          <w:b/>
+          <w:bCs/>
+        </w:rPr>
+        <w:t xml:space="preserve">detalhes do </w:t>
+      </w:r>
+      <w:proofErr w:type="spellStart"/>
+      <w:r>
+        <w:rPr>
+          <w:rFonts w:ascii="Arial" w:hAnsi="Arial" w:cs="Arial"/>
+          <w:b/>
+          <w:bCs/>
+        </w:rPr>
+        <w:t>commit</w:t>
+      </w:r>
+      <w:proofErr w:type="spellEnd"/>
+      <w:r>
+        <w:rPr>
+          <w:rFonts w:ascii="Arial" w:hAnsi="Arial" w:cs="Arial"/>
+        </w:rPr>
+        <w:t xml:space="preserve"> de cada linha diretamente no VS </w:t>
+      </w:r>
+      <w:proofErr w:type="spellStart"/>
+      <w:r>
+        <w:rPr>
+          <w:rFonts w:ascii="Arial" w:hAnsi="Arial" w:cs="Arial"/>
+        </w:rPr>
+        <w:t>Code</w:t>
+      </w:r>
+      <w:proofErr w:type="spellEnd"/>
+    </w:p>
+    <w:p>
+      <w:pPr>
+        <w:pStyle w:val="PargrafodaLista"/>
+        <w:numPr>
+          <w:ilvl w:val="0"/>
+          <w:numId w:val="10"/>
+        </w:numPr>
+        <w:spacing w:line="360" w:lineRule="auto"/>
+        <w:jc w:val="both"/>
+        <w:rPr>
+          <w:rFonts w:ascii="Arial" w:hAnsi="Arial" w:cs="Arial"/>
+        </w:rPr>
+      </w:pPr>
+      <w:r>
+        <w:rPr>
+          <w:rFonts w:ascii="Arial" w:hAnsi="Arial" w:cs="Arial"/>
+        </w:rPr>
+        <w:t xml:space="preserve">Facilita a navegação entre </w:t>
+      </w:r>
+      <w:proofErr w:type="spellStart"/>
+      <w:r>
+        <w:rPr>
+          <w:rFonts w:ascii="Arial" w:hAnsi="Arial" w:cs="Arial"/>
+        </w:rPr>
+        <w:t>branches</w:t>
+      </w:r>
+      <w:proofErr w:type="spellEnd"/>
+      <w:r>
+        <w:rPr>
+          <w:rFonts w:ascii="Arial" w:hAnsi="Arial" w:cs="Arial"/>
+        </w:rPr>
+        <w:t xml:space="preserve">, </w:t>
+      </w:r>
+      <w:proofErr w:type="spellStart"/>
+      <w:r>
+        <w:rPr>
+          <w:rFonts w:ascii="Arial" w:hAnsi="Arial" w:cs="Arial"/>
+        </w:rPr>
+        <w:t>commits</w:t>
+      </w:r>
+      <w:proofErr w:type="spellEnd"/>
+      <w:r>
+        <w:rPr>
+          <w:rFonts w:ascii="Arial" w:hAnsi="Arial" w:cs="Arial"/>
+        </w:rPr>
+        <w:t xml:space="preserve"> e autores</w:t>
+      </w:r>
+    </w:p>
+    <w:p>
+      <w:pPr>
+        <w:pStyle w:val="PargrafodaLista"/>
+        <w:numPr>
+          <w:ilvl w:val="0"/>
+          <w:numId w:val="10"/>
+        </w:numPr>
+        <w:spacing w:line="360" w:lineRule="auto"/>
+        <w:jc w:val="both"/>
+        <w:rPr>
+          <w:rFonts w:ascii="Arial" w:hAnsi="Arial" w:cs="Arial"/>
+        </w:rPr>
+      </w:pPr>
+      <w:r>
+        <w:rPr>
+          <w:rFonts w:ascii="Arial" w:hAnsi="Arial" w:cs="Arial"/>
+        </w:rPr>
+        <w:t xml:space="preserve">Ideal para </w:t>
+      </w:r>
+      <w:r>
+        <w:rPr>
+          <w:rFonts w:ascii="Arial" w:hAnsi="Arial" w:cs="Arial"/>
+          <w:b/>
+          <w:bCs/>
+        </w:rPr>
+        <w:t>entender o histórico e o contexto</w:t>
+      </w:r>
+      <w:r>
+        <w:rPr>
+          <w:rFonts w:ascii="Arial" w:hAnsi="Arial" w:cs="Arial"/>
+        </w:rPr>
+        <w:t xml:space="preserve"> do seu projeto</w:t>
+      </w:r>
+    </w:p>
+    <w:p>
+      <w:pPr>
+        <w:spacing w:line="360" w:lineRule="auto"/>
+        <w:jc w:val="both"/>
+        <w:rPr>
+          <w:rFonts w:ascii="Arial" w:hAnsi="Arial" w:cs="Arial"/>
+          <w:b/>
+          <w:bCs/>
+        </w:rPr>
+      </w:pPr>
+      <w:r>
+        <w:rPr>
+          <w:rFonts w:ascii="Segoe UI Emoji" w:hAnsi="Segoe UI Emoji" w:cs="Segoe UI Emoji"/>
+          <w:b/>
+          <w:bCs/>
+        </w:rPr>
+        <w:t>💡</w:t>
+      </w:r>
+      <w:r>
+        <w:rPr>
+          <w:rFonts w:ascii="Arial" w:hAnsi="Arial" w:cs="Arial"/>
+          <w:b/>
+          <w:bCs/>
+        </w:rPr>
+        <w:t xml:space="preserve"> Perfeito para quando você entra em um projeto novo e precisa entender o que está acontecendo.</w:t>
+      </w:r>
+    </w:p>
+    <w:p>
+      <w:pPr>
+        <w:spacing w:line="360" w:lineRule="auto"/>
+        <w:jc w:val="both"/>
+        <w:rPr>
+          <w:rFonts w:ascii="Arial" w:hAnsi="Arial" w:cs="Arial"/>
+          <w:b/>
+          <w:bCs/>
+        </w:rPr>
+      </w:pPr>
+    </w:p>
+    <w:p>
+      <w:pPr>
+        <w:spacing w:line="360" w:lineRule="auto"/>
+        <w:jc w:val="both"/>
+        <w:rPr>
+          <w:rFonts w:ascii="Arial" w:hAnsi="Arial" w:cs="Arial"/>
+          <w:b/>
+          <w:bCs/>
+          <w:sz w:val="24"/>
+          <w:szCs w:val="24"/>
+        </w:rPr>
+      </w:pPr>
+      <w:r>
+        <w:rPr>
+          <w:rFonts w:ascii="Segoe UI Emoji" w:hAnsi="Segoe UI Emoji" w:cs="Segoe UI Emoji"/>
+          <w:b/>
+          <w:bCs/>
+          <w:sz w:val="24"/>
+          <w:szCs w:val="24"/>
+        </w:rPr>
+        <w:t>🌐</w:t>
+      </w:r>
+      <w:r>
+        <w:rPr>
+          <w:rFonts w:ascii="Arial" w:hAnsi="Arial" w:cs="Arial"/>
+          <w:b/>
+          <w:bCs/>
+          <w:sz w:val="24"/>
+          <w:szCs w:val="24"/>
+        </w:rPr>
+        <w:t xml:space="preserve"> </w:t>
+      </w:r>
+      <w:proofErr w:type="spellStart"/>
+      <w:r>
+        <w:rPr>
+          <w:rFonts w:ascii="Arial" w:hAnsi="Arial" w:cs="Arial"/>
+          <w:b/>
+          <w:bCs/>
+          <w:sz w:val="24"/>
+          <w:szCs w:val="24"/>
+        </w:rPr>
+        <w:t>Git</w:t>
+      </w:r>
+      <w:proofErr w:type="spellEnd"/>
+      <w:r>
+        <w:rPr>
+          <w:rFonts w:ascii="Arial" w:hAnsi="Arial" w:cs="Arial"/>
+          <w:b/>
+          <w:bCs/>
+          <w:sz w:val="24"/>
+          <w:szCs w:val="24"/>
+        </w:rPr>
+        <w:t xml:space="preserve"> </w:t>
+      </w:r>
+      <w:proofErr w:type="spellStart"/>
+      <w:r>
+        <w:rPr>
+          <w:rFonts w:ascii="Arial" w:hAnsi="Arial" w:cs="Arial"/>
+          <w:b/>
+          <w:bCs/>
+          <w:sz w:val="24"/>
+          <w:szCs w:val="24"/>
+        </w:rPr>
+        <w:t>Graph</w:t>
+      </w:r>
+      <w:proofErr w:type="spellEnd"/>
+      <w:r>
+        <w:rPr>
+          <w:rFonts w:ascii="Arial" w:hAnsi="Arial" w:cs="Arial"/>
+          <w:b/>
+          <w:bCs/>
+          <w:sz w:val="24"/>
+          <w:szCs w:val="24"/>
+        </w:rPr>
+        <w:t xml:space="preserve"> — seu repositório em forma de diagrama</w:t>
+      </w:r>
+    </w:p>
+    <w:p>
+      <w:pPr>
+        <w:spacing w:line="360" w:lineRule="auto"/>
+        <w:jc w:val="both"/>
+        <w:rPr>
+          <w:rFonts w:ascii="Arial" w:hAnsi="Arial" w:cs="Arial"/>
+        </w:rPr>
+      </w:pPr>
+      <w:r>
+        <w:rPr>
+          <w:rFonts w:ascii="Arial" w:hAnsi="Arial" w:cs="Arial"/>
+        </w:rPr>
+        <w:lastRenderedPageBreak/>
+        <w:t xml:space="preserve">Você já ficou perdido entre </w:t>
+      </w:r>
+      <w:proofErr w:type="spellStart"/>
+      <w:r>
+        <w:rPr>
+          <w:rFonts w:ascii="Arial" w:hAnsi="Arial" w:cs="Arial"/>
+        </w:rPr>
+        <w:t>branches</w:t>
+      </w:r>
+      <w:proofErr w:type="spellEnd"/>
+      <w:r>
+        <w:rPr>
+          <w:rFonts w:ascii="Arial" w:hAnsi="Arial" w:cs="Arial"/>
+        </w:rPr>
+        <w:t xml:space="preserve">, merges e </w:t>
+      </w:r>
+      <w:proofErr w:type="spellStart"/>
+      <w:r>
+        <w:rPr>
+          <w:rFonts w:ascii="Arial" w:hAnsi="Arial" w:cs="Arial"/>
+        </w:rPr>
+        <w:t>commits</w:t>
+      </w:r>
+      <w:proofErr w:type="spellEnd"/>
+      <w:r>
+        <w:rPr>
+          <w:rFonts w:ascii="Arial" w:hAnsi="Arial" w:cs="Arial"/>
+        </w:rPr>
+        <w:t>?</w:t>
+      </w:r>
+    </w:p>
+    <w:p>
+      <w:pPr>
+        <w:spacing w:line="360" w:lineRule="auto"/>
+        <w:jc w:val="both"/>
+        <w:rPr>
+          <w:rFonts w:ascii="Arial" w:hAnsi="Arial" w:cs="Arial"/>
+        </w:rPr>
+      </w:pPr>
+      <w:r>
+        <w:rPr>
+          <w:rFonts w:ascii="Arial" w:hAnsi="Arial" w:cs="Arial"/>
+        </w:rPr>
+        <w:t xml:space="preserve">Com o </w:t>
+      </w:r>
+      <w:proofErr w:type="spellStart"/>
+      <w:r>
+        <w:rPr>
+          <w:rFonts w:ascii="Arial" w:hAnsi="Arial" w:cs="Arial"/>
+          <w:b/>
+          <w:bCs/>
+        </w:rPr>
+        <w:t>Git</w:t>
+      </w:r>
+      <w:proofErr w:type="spellEnd"/>
+      <w:r>
+        <w:rPr>
+          <w:rFonts w:ascii="Arial" w:hAnsi="Arial" w:cs="Arial"/>
+          <w:b/>
+          <w:bCs/>
+        </w:rPr>
+        <w:t xml:space="preserve"> </w:t>
+      </w:r>
+      <w:proofErr w:type="spellStart"/>
+      <w:r>
+        <w:rPr>
+          <w:rFonts w:ascii="Arial" w:hAnsi="Arial" w:cs="Arial"/>
+          <w:b/>
+          <w:bCs/>
+        </w:rPr>
+        <w:t>Graph</w:t>
+      </w:r>
+      <w:proofErr w:type="spellEnd"/>
+      <w:r>
+        <w:rPr>
+          <w:rFonts w:ascii="Arial" w:hAnsi="Arial" w:cs="Arial"/>
+        </w:rPr>
+        <w:t xml:space="preserve">, você </w:t>
+      </w:r>
+      <w:r>
+        <w:rPr>
+          <w:rFonts w:ascii="Arial" w:hAnsi="Arial" w:cs="Arial"/>
+          <w:b/>
+          <w:bCs/>
+        </w:rPr>
+        <w:t>vê visualmente</w:t>
+      </w:r>
+      <w:r>
+        <w:rPr>
+          <w:rFonts w:ascii="Arial" w:hAnsi="Arial" w:cs="Arial"/>
+        </w:rPr>
+        <w:t xml:space="preserve"> toda a estrutura do seu repositório.</w:t>
+      </w:r>
+    </w:p>
+    <w:p>
+      <w:pPr>
+        <w:pStyle w:val="PargrafodaLista"/>
+        <w:numPr>
+          <w:ilvl w:val="0"/>
+          <w:numId w:val="11"/>
+        </w:numPr>
+        <w:spacing w:line="360" w:lineRule="auto"/>
+        <w:jc w:val="both"/>
+        <w:rPr>
+          <w:rFonts w:ascii="Arial" w:hAnsi="Arial" w:cs="Arial"/>
+        </w:rPr>
+      </w:pPr>
+      <w:r>
+        <w:rPr>
+          <w:rFonts w:ascii="Arial" w:hAnsi="Arial" w:cs="Arial"/>
+        </w:rPr>
+        <w:t xml:space="preserve">Exibe um </w:t>
+      </w:r>
+      <w:r>
+        <w:rPr>
+          <w:rFonts w:ascii="Arial" w:hAnsi="Arial" w:cs="Arial"/>
+          <w:b/>
+          <w:bCs/>
+        </w:rPr>
+        <w:t>gráfico interativo</w:t>
+      </w:r>
+      <w:r>
+        <w:rPr>
+          <w:rFonts w:ascii="Arial" w:hAnsi="Arial" w:cs="Arial"/>
+        </w:rPr>
+        <w:t xml:space="preserve"> com todas as </w:t>
+      </w:r>
+      <w:proofErr w:type="spellStart"/>
+      <w:r>
+        <w:rPr>
+          <w:rFonts w:ascii="Arial" w:hAnsi="Arial" w:cs="Arial"/>
+        </w:rPr>
+        <w:t>branches</w:t>
+      </w:r>
+      <w:proofErr w:type="spellEnd"/>
+      <w:r>
+        <w:rPr>
+          <w:rFonts w:ascii="Arial" w:hAnsi="Arial" w:cs="Arial"/>
+        </w:rPr>
+        <w:t xml:space="preserve"> e </w:t>
+      </w:r>
+      <w:proofErr w:type="spellStart"/>
+      <w:r>
+        <w:rPr>
+          <w:rFonts w:ascii="Arial" w:hAnsi="Arial" w:cs="Arial"/>
+        </w:rPr>
+        <w:t>commits</w:t>
+      </w:r>
+      <w:proofErr w:type="spellEnd"/>
+    </w:p>
+    <w:p>
+      <w:pPr>
+        <w:pStyle w:val="PargrafodaLista"/>
+        <w:numPr>
+          <w:ilvl w:val="0"/>
+          <w:numId w:val="11"/>
+        </w:numPr>
+        <w:spacing w:line="360" w:lineRule="auto"/>
+        <w:jc w:val="both"/>
+        <w:rPr>
+          <w:rFonts w:ascii="Arial" w:hAnsi="Arial" w:cs="Arial"/>
+        </w:rPr>
+      </w:pPr>
+      <w:r>
+        <w:rPr>
+          <w:rFonts w:ascii="Arial" w:hAnsi="Arial" w:cs="Arial"/>
+        </w:rPr>
+        <w:t xml:space="preserve">Permite fazer </w:t>
+      </w:r>
+      <w:r>
+        <w:rPr>
+          <w:rFonts w:ascii="Arial" w:hAnsi="Arial" w:cs="Arial"/>
+          <w:b/>
+          <w:bCs/>
+        </w:rPr>
+        <w:t>checkout</w:t>
+      </w:r>
+      <w:r>
+        <w:rPr>
+          <w:rFonts w:ascii="Arial" w:hAnsi="Arial" w:cs="Arial"/>
+        </w:rPr>
+        <w:t xml:space="preserve">, criar ou deletar </w:t>
+      </w:r>
+      <w:proofErr w:type="spellStart"/>
+      <w:r>
+        <w:rPr>
+          <w:rFonts w:ascii="Arial" w:hAnsi="Arial" w:cs="Arial"/>
+        </w:rPr>
+        <w:t>branches</w:t>
+      </w:r>
+      <w:proofErr w:type="spellEnd"/>
+      <w:r>
+        <w:rPr>
+          <w:rFonts w:ascii="Arial" w:hAnsi="Arial" w:cs="Arial"/>
+        </w:rPr>
+        <w:t xml:space="preserve"> com cliques</w:t>
+      </w:r>
+    </w:p>
+    <w:p>
+      <w:pPr>
+        <w:pStyle w:val="PargrafodaLista"/>
+        <w:numPr>
+          <w:ilvl w:val="0"/>
+          <w:numId w:val="11"/>
+        </w:numPr>
+        <w:spacing w:line="360" w:lineRule="auto"/>
+        <w:jc w:val="both"/>
+        <w:rPr>
+          <w:rFonts w:ascii="Arial" w:hAnsi="Arial" w:cs="Arial"/>
+        </w:rPr>
+      </w:pPr>
+      <w:r>
+        <w:rPr>
+          <w:rFonts w:ascii="Arial" w:hAnsi="Arial" w:cs="Arial"/>
+        </w:rPr>
+        <w:t xml:space="preserve">Facilita merges, </w:t>
+      </w:r>
+      <w:proofErr w:type="spellStart"/>
+      <w:r>
+        <w:rPr>
+          <w:rFonts w:ascii="Arial" w:hAnsi="Arial" w:cs="Arial"/>
+        </w:rPr>
+        <w:t>reverts</w:t>
+      </w:r>
+      <w:proofErr w:type="spellEnd"/>
+      <w:r>
+        <w:rPr>
+          <w:rFonts w:ascii="Arial" w:hAnsi="Arial" w:cs="Arial"/>
+        </w:rPr>
+        <w:t xml:space="preserve"> e resets com </w:t>
+      </w:r>
+      <w:r>
+        <w:rPr>
+          <w:rFonts w:ascii="Arial" w:hAnsi="Arial" w:cs="Arial"/>
+          <w:b/>
+          <w:bCs/>
+        </w:rPr>
+        <w:t>interface gráfica</w:t>
+      </w:r>
+      <w:r>
+        <w:rPr>
+          <w:rFonts w:ascii="Arial" w:hAnsi="Arial" w:cs="Arial"/>
+        </w:rPr>
+        <w:t xml:space="preserve"> </w:t>
+      </w:r>
+      <w:r>
+        <w:rPr>
+          <w:rFonts w:ascii="Arial" w:hAnsi="Arial" w:cs="Arial"/>
+          <w:b/>
+          <w:bCs/>
+        </w:rPr>
+        <w:t>clara</w:t>
+      </w:r>
+    </w:p>
+    <w:p>
+      <w:pPr>
+        <w:pStyle w:val="PargrafodaLista"/>
+        <w:numPr>
+          <w:ilvl w:val="0"/>
+          <w:numId w:val="11"/>
+        </w:numPr>
+        <w:spacing w:line="360" w:lineRule="auto"/>
+        <w:jc w:val="both"/>
+        <w:rPr>
+          <w:rFonts w:ascii="Arial" w:hAnsi="Arial" w:cs="Arial"/>
+        </w:rPr>
+      </w:pPr>
+      <w:r>
+        <w:rPr>
+          <w:rFonts w:ascii="Arial" w:hAnsi="Arial" w:cs="Arial"/>
+        </w:rPr>
+        <w:t xml:space="preserve">Mostra mensagens de </w:t>
+      </w:r>
+      <w:proofErr w:type="spellStart"/>
+      <w:r>
+        <w:rPr>
+          <w:rFonts w:ascii="Arial" w:hAnsi="Arial" w:cs="Arial"/>
+        </w:rPr>
+        <w:t>commit</w:t>
+      </w:r>
+      <w:proofErr w:type="spellEnd"/>
+      <w:r>
+        <w:rPr>
+          <w:rFonts w:ascii="Arial" w:hAnsi="Arial" w:cs="Arial"/>
+        </w:rPr>
+        <w:t>, autores e datas visualmente</w:t>
+      </w:r>
+    </w:p>
+    <w:p>
+      <w:pPr>
+        <w:spacing w:line="360" w:lineRule="auto"/>
+        <w:jc w:val="both"/>
+        <w:rPr>
+          <w:rFonts w:ascii="Arial" w:hAnsi="Arial" w:cs="Arial"/>
+          <w:b/>
+          <w:bCs/>
+        </w:rPr>
+      </w:pPr>
+      <w:r>
+        <w:rPr>
+          <w:rFonts w:ascii="Segoe UI Emoji" w:hAnsi="Segoe UI Emoji" w:cs="Segoe UI Emoji"/>
+          <w:b/>
+          <w:bCs/>
+        </w:rPr>
+        <w:t>💡</w:t>
+      </w:r>
+      <w:r>
+        <w:rPr>
+          <w:rFonts w:ascii="Arial" w:hAnsi="Arial" w:cs="Arial"/>
+          <w:b/>
+          <w:bCs/>
+        </w:rPr>
+        <w:t xml:space="preserve"> Ideal para quem aprende melhor vendo do que só lendo comandos.</w:t>
+      </w:r>
+    </w:p>
+    <w:p>
+      <w:pPr>
+        <w:spacing w:line="360" w:lineRule="auto"/>
+        <w:jc w:val="both"/>
+        <w:rPr>
+          <w:rFonts w:ascii="Arial" w:hAnsi="Arial" w:cs="Arial"/>
+          <w:b/>
+          <w:bCs/>
+        </w:rPr>
+      </w:pPr>
+    </w:p>
+    <w:p>
+      <w:pPr>
+        <w:spacing w:line="360" w:lineRule="auto"/>
+        <w:jc w:val="both"/>
+        <w:rPr>
+          <w:rFonts w:ascii="Arial" w:hAnsi="Arial" w:cs="Arial"/>
+          <w:b/>
+          <w:bCs/>
+          <w:sz w:val="24"/>
+          <w:szCs w:val="24"/>
+        </w:rPr>
+      </w:pPr>
+      <w:r>
+        <w:rPr>
+          <w:rFonts w:ascii="Segoe UI Emoji" w:hAnsi="Segoe UI Emoji" w:cs="Segoe UI Emoji"/>
+          <w:b/>
+          <w:bCs/>
+          <w:sz w:val="24"/>
+          <w:szCs w:val="24"/>
+        </w:rPr>
+        <w:t>🛠</w:t>
+      </w:r>
+      <w:r>
+        <w:rPr>
+          <w:rFonts w:ascii="Arial" w:hAnsi="Arial" w:cs="Arial"/>
+          <w:b/>
+          <w:bCs/>
+          <w:sz w:val="24"/>
+          <w:szCs w:val="24"/>
+        </w:rPr>
+        <w:t xml:space="preserve">️ Instale direto no VS </w:t>
+      </w:r>
+      <w:proofErr w:type="spellStart"/>
+      <w:r>
+        <w:rPr>
+          <w:rFonts w:ascii="Arial" w:hAnsi="Arial" w:cs="Arial"/>
+          <w:b/>
+          <w:bCs/>
+          <w:sz w:val="24"/>
+          <w:szCs w:val="24"/>
+        </w:rPr>
+        <w:t>Code</w:t>
+      </w:r>
+      <w:proofErr w:type="spellEnd"/>
+      <w:r>
+        <w:rPr>
+          <w:rFonts w:ascii="Arial" w:hAnsi="Arial" w:cs="Arial"/>
+          <w:b/>
+          <w:bCs/>
+          <w:sz w:val="24"/>
+          <w:szCs w:val="24"/>
+        </w:rPr>
+        <w:t>:</w:t>
+      </w:r>
+    </w:p>
+    <w:p>
+      <w:pPr>
+        <w:pStyle w:val="PargrafodaLista"/>
+        <w:numPr>
+          <w:ilvl w:val="0"/>
+          <w:numId w:val="12"/>
+        </w:numPr>
+        <w:spacing w:line="360" w:lineRule="auto"/>
+        <w:jc w:val="both"/>
+        <w:rPr>
+          <w:rFonts w:ascii="Arial" w:hAnsi="Arial" w:cs="Arial"/>
+        </w:rPr>
+      </w:pPr>
+      <w:r>
+        <w:rPr>
+          <w:rFonts w:ascii="Arial" w:hAnsi="Arial" w:cs="Arial"/>
+        </w:rPr>
+        <w:t xml:space="preserve">Abra a aba de extensões (ícone de quadrado no menu lateral ou </w:t>
+      </w:r>
+      <w:proofErr w:type="spellStart"/>
+      <w:r>
+        <w:rPr>
+          <w:rFonts w:ascii="Arial" w:hAnsi="Arial" w:cs="Arial"/>
+          <w:b/>
+          <w:bCs/>
+        </w:rPr>
+        <w:t>Ctrl+Shift+X</w:t>
+      </w:r>
+      <w:proofErr w:type="spellEnd"/>
+      <w:r>
+        <w:rPr>
+          <w:rFonts w:ascii="Arial" w:hAnsi="Arial" w:cs="Arial"/>
+        </w:rPr>
+        <w:t>)</w:t>
+      </w:r>
+    </w:p>
+    <w:p>
+      <w:pPr>
+        <w:pStyle w:val="PargrafodaLista"/>
+        <w:numPr>
+          <w:ilvl w:val="0"/>
+          <w:numId w:val="12"/>
+        </w:numPr>
+        <w:spacing w:line="360" w:lineRule="auto"/>
+        <w:jc w:val="both"/>
+        <w:rPr>
+          <w:rFonts w:ascii="Arial" w:hAnsi="Arial" w:cs="Arial"/>
+        </w:rPr>
+      </w:pPr>
+      <w:r>
+        <w:rPr>
+          <w:rFonts w:ascii="Arial" w:hAnsi="Arial" w:cs="Arial"/>
+        </w:rPr>
+        <w:t xml:space="preserve">Pesquise por </w:t>
+      </w:r>
+      <w:proofErr w:type="spellStart"/>
+      <w:r>
+        <w:rPr>
+          <w:rFonts w:ascii="Arial" w:hAnsi="Arial" w:cs="Arial"/>
+          <w:b/>
+          <w:bCs/>
+        </w:rPr>
+        <w:t>GitLens</w:t>
+      </w:r>
+      <w:proofErr w:type="spellEnd"/>
+      <w:r>
+        <w:rPr>
+          <w:rFonts w:ascii="Arial" w:hAnsi="Arial" w:cs="Arial"/>
+        </w:rPr>
+        <w:t xml:space="preserve"> e </w:t>
+      </w:r>
+      <w:proofErr w:type="spellStart"/>
+      <w:r>
+        <w:rPr>
+          <w:rFonts w:ascii="Arial" w:hAnsi="Arial" w:cs="Arial"/>
+          <w:b/>
+          <w:bCs/>
+        </w:rPr>
+        <w:t>Git</w:t>
+      </w:r>
+      <w:proofErr w:type="spellEnd"/>
+      <w:r>
+        <w:rPr>
+          <w:rFonts w:ascii="Arial" w:hAnsi="Arial" w:cs="Arial"/>
+          <w:b/>
+          <w:bCs/>
+        </w:rPr>
+        <w:t xml:space="preserve"> </w:t>
+      </w:r>
+      <w:proofErr w:type="spellStart"/>
+      <w:r>
+        <w:rPr>
+          <w:rFonts w:ascii="Arial" w:hAnsi="Arial" w:cs="Arial"/>
+          <w:b/>
+          <w:bCs/>
+        </w:rPr>
+        <w:t>Graph</w:t>
+      </w:r>
+      <w:proofErr w:type="spellEnd"/>
+    </w:p>
+    <w:p>
+      <w:pPr>
+        <w:pStyle w:val="PargrafodaLista"/>
+        <w:numPr>
+          <w:ilvl w:val="0"/>
+          <w:numId w:val="12"/>
+        </w:numPr>
+        <w:spacing w:line="360" w:lineRule="auto"/>
+        <w:jc w:val="both"/>
+        <w:rPr>
+          <w:rFonts w:ascii="Arial" w:hAnsi="Arial" w:cs="Arial"/>
+        </w:rPr>
+      </w:pPr>
+      <w:r>
+        <w:rPr>
+          <w:rFonts w:ascii="Arial" w:hAnsi="Arial" w:cs="Arial"/>
+        </w:rPr>
+        <w:t>Clique em "Instalar" — pronto!</w:t>
+      </w:r>
+    </w:p>
+    <w:p>
+      <w:pPr>
+        <w:spacing w:line="360" w:lineRule="auto"/>
+        <w:jc w:val="both"/>
+        <w:rPr>
+          <w:rFonts w:ascii="Arial" w:hAnsi="Arial" w:cs="Arial"/>
+          <w:b/>
+          <w:bCs/>
+        </w:rPr>
+      </w:pPr>
+    </w:p>
+    <w:p>
+      <w:pPr>
+        <w:spacing w:line="360" w:lineRule="auto"/>
+        <w:jc w:val="both"/>
+        <w:rPr>
+          <w:rFonts w:ascii="Arial" w:hAnsi="Arial" w:cs="Arial"/>
+        </w:rPr>
+      </w:pPr>
     </w:p>
     <w:sectPr>
       <w:pgSz w:w="11906" w:h="16838"/>
@@ -1381,7 +2588,7 @@
   <w:abstractNum w:abstractNumId="0" w15:restartNumberingAfterBreak="0">
     <w:nsid w:val="0DC14731"/>
     <w:multiLevelType w:val="hybridMultilevel"/>
-    <w:tmpl w:val="ECE47CE6"/>
+    <w:tmpl w:val="D37A65D6"/>
     <w:lvl w:ilvl="0" w:tplc="04160001">
       <w:start w:val="1"/>
       <w:numFmt w:val="bullet"/>
@@ -1917,6 +3124,119 @@
     </w:lvl>
   </w:abstractNum>
   <w:abstractNum w:abstractNumId="5" w15:restartNumberingAfterBreak="0">
+    <w:nsid w:val="3AD11FF7"/>
+    <w:multiLevelType w:val="hybridMultilevel"/>
+    <w:tmpl w:val="DFE2A2D8"/>
+    <w:lvl w:ilvl="0" w:tplc="04160001">
+      <w:start w:val="1"/>
+      <w:numFmt w:val="bullet"/>
+      <w:lvlText w:val=""/>
+      <w:lvlJc w:val="left"/>
+      <w:pPr>
+        <w:ind w:left="720" w:hanging="360"/>
+      </w:pPr>
+      <w:rPr>
+        <w:rFonts w:ascii="Symbol" w:hAnsi="Symbol" w:hint="default"/>
+      </w:rPr>
+    </w:lvl>
+    <w:lvl w:ilvl="1" w:tplc="04160003" w:tentative="1">
+      <w:start w:val="1"/>
+      <w:numFmt w:val="bullet"/>
+      <w:lvlText w:val="o"/>
+      <w:lvlJc w:val="left"/>
+      <w:pPr>
+        <w:ind w:left="1440" w:hanging="360"/>
+      </w:pPr>
+      <w:rPr>
+        <w:rFonts w:ascii="Courier New" w:hAnsi="Courier New" w:cs="Courier New" w:hint="default"/>
+      </w:rPr>
+    </w:lvl>
+    <w:lvl w:ilvl="2" w:tplc="04160005" w:tentative="1">
+      <w:start w:val="1"/>
+      <w:numFmt w:val="bullet"/>
+      <w:lvlText w:val=""/>
+      <w:lvlJc w:val="left"/>
+      <w:pPr>
+        <w:ind w:left="2160" w:hanging="360"/>
+      </w:pPr>
+      <w:rPr>
+        <w:rFonts w:ascii="Wingdings" w:hAnsi="Wingdings" w:hint="default"/>
+      </w:rPr>
+    </w:lvl>
+    <w:lvl w:ilvl="3" w:tplc="04160001" w:tentative="1">
+      <w:start w:val="1"/>
+      <w:numFmt w:val="bullet"/>
+      <w:lvlText w:val=""/>
+      <w:lvlJc w:val="left"/>
+      <w:pPr>
+        <w:ind w:left="2880" w:hanging="360"/>
+      </w:pPr>
+      <w:rPr>
+        <w:rFonts w:ascii="Symbol" w:hAnsi="Symbol" w:hint="default"/>
+      </w:rPr>
+    </w:lvl>
+    <w:lvl w:ilvl="4" w:tplc="04160003" w:tentative="1">
+      <w:start w:val="1"/>
+      <w:numFmt w:val="bullet"/>
+      <w:lvlText w:val="o"/>
+      <w:lvlJc w:val="left"/>
+      <w:pPr>
+        <w:ind w:left="3600" w:hanging="360"/>
+      </w:pPr>
+      <w:rPr>
+        <w:rFonts w:ascii="Courier New" w:hAnsi="Courier New" w:cs="Courier New" w:hint="default"/>
+      </w:rPr>
+    </w:lvl>
+    <w:lvl w:ilvl="5" w:tplc="04160005" w:tentative="1">
+      <w:start w:val="1"/>
+      <w:numFmt w:val="bullet"/>
+      <w:lvlText w:val=""/>
+      <w:lvlJc w:val="left"/>
+      <w:pPr>
+        <w:ind w:left="4320" w:hanging="360"/>
+      </w:pPr>
+      <w:rPr>
+        <w:rFonts w:ascii="Wingdings" w:hAnsi="Wingdings" w:hint="default"/>
+      </w:rPr>
+    </w:lvl>
+    <w:lvl w:ilvl="6" w:tplc="04160001" w:tentative="1">
+      <w:start w:val="1"/>
+      <w:numFmt w:val="bullet"/>
+      <w:lvlText w:val=""/>
+      <w:lvlJc w:val="left"/>
+      <w:pPr>
+        <w:ind w:left="5040" w:hanging="360"/>
+      </w:pPr>
+      <w:rPr>
+        <w:rFonts w:ascii="Symbol" w:hAnsi="Symbol" w:hint="default"/>
+      </w:rPr>
+    </w:lvl>
+    <w:lvl w:ilvl="7" w:tplc="04160003" w:tentative="1">
+      <w:start w:val="1"/>
+      <w:numFmt w:val="bullet"/>
+      <w:lvlText w:val="o"/>
+      <w:lvlJc w:val="left"/>
+      <w:pPr>
+        <w:ind w:left="5760" w:hanging="360"/>
+      </w:pPr>
+      <w:rPr>
+        <w:rFonts w:ascii="Courier New" w:hAnsi="Courier New" w:cs="Courier New" w:hint="default"/>
+      </w:rPr>
+    </w:lvl>
+    <w:lvl w:ilvl="8" w:tplc="04160005" w:tentative="1">
+      <w:start w:val="1"/>
+      <w:numFmt w:val="bullet"/>
+      <w:lvlText w:val=""/>
+      <w:lvlJc w:val="left"/>
+      <w:pPr>
+        <w:ind w:left="6480" w:hanging="360"/>
+      </w:pPr>
+      <w:rPr>
+        <w:rFonts w:ascii="Wingdings" w:hAnsi="Wingdings" w:hint="default"/>
+      </w:rPr>
+    </w:lvl>
+  </w:abstractNum>
+  <w:abstractNum w:abstractNumId="6" w15:restartNumberingAfterBreak="0">
     <w:nsid w:val="475C6703"/>
     <w:multiLevelType w:val="hybridMultilevel"/>
     <w:tmpl w:val="E73EF756"/>
@@ -2002,7 +3322,120 @@
       </w:pPr>
     </w:lvl>
   </w:abstractNum>
-  <w:abstractNum w:abstractNumId="6" w15:restartNumberingAfterBreak="0">
+  <w:abstractNum w:abstractNumId="7" w15:restartNumberingAfterBreak="0">
+    <w:nsid w:val="5301156E"/>
+    <w:multiLevelType w:val="hybridMultilevel"/>
+    <w:tmpl w:val="C19036B4"/>
+    <w:lvl w:ilvl="0" w:tplc="04160001">
+      <w:start w:val="1"/>
+      <w:numFmt w:val="bullet"/>
+      <w:lvlText w:val=""/>
+      <w:lvlJc w:val="left"/>
+      <w:pPr>
+        <w:ind w:left="720" w:hanging="360"/>
+      </w:pPr>
+      <w:rPr>
+        <w:rFonts w:ascii="Symbol" w:hAnsi="Symbol" w:hint="default"/>
+      </w:rPr>
+    </w:lvl>
+    <w:lvl w:ilvl="1" w:tplc="04160003" w:tentative="1">
+      <w:start w:val="1"/>
+      <w:numFmt w:val="bullet"/>
+      <w:lvlText w:val="o"/>
+      <w:lvlJc w:val="left"/>
+      <w:pPr>
+        <w:ind w:left="1440" w:hanging="360"/>
+      </w:pPr>
+      <w:rPr>
+        <w:rFonts w:ascii="Courier New" w:hAnsi="Courier New" w:cs="Courier New" w:hint="default"/>
+      </w:rPr>
+    </w:lvl>
+    <w:lvl w:ilvl="2" w:tplc="04160005" w:tentative="1">
+      <w:start w:val="1"/>
+      <w:numFmt w:val="bullet"/>
+      <w:lvlText w:val=""/>
+      <w:lvlJc w:val="left"/>
+      <w:pPr>
+        <w:ind w:left="2160" w:hanging="360"/>
+      </w:pPr>
+      <w:rPr>
+        <w:rFonts w:ascii="Wingdings" w:hAnsi="Wingdings" w:hint="default"/>
+      </w:rPr>
+    </w:lvl>
+    <w:lvl w:ilvl="3" w:tplc="04160001" w:tentative="1">
+      <w:start w:val="1"/>
+      <w:numFmt w:val="bullet"/>
+      <w:lvlText w:val=""/>
+      <w:lvlJc w:val="left"/>
+      <w:pPr>
+        <w:ind w:left="2880" w:hanging="360"/>
+      </w:pPr>
+      <w:rPr>
+        <w:rFonts w:ascii="Symbol" w:hAnsi="Symbol" w:hint="default"/>
+      </w:rPr>
+    </w:lvl>
+    <w:lvl w:ilvl="4" w:tplc="04160003" w:tentative="1">
+      <w:start w:val="1"/>
+      <w:numFmt w:val="bullet"/>
+      <w:lvlText w:val="o"/>
+      <w:lvlJc w:val="left"/>
+      <w:pPr>
+        <w:ind w:left="3600" w:hanging="360"/>
+      </w:pPr>
+      <w:rPr>
+        <w:rFonts w:ascii="Courier New" w:hAnsi="Courier New" w:cs="Courier New" w:hint="default"/>
+      </w:rPr>
+    </w:lvl>
+    <w:lvl w:ilvl="5" w:tplc="04160005" w:tentative="1">
+      <w:start w:val="1"/>
+      <w:numFmt w:val="bullet"/>
+      <w:lvlText w:val=""/>
+      <w:lvlJc w:val="left"/>
+      <w:pPr>
+        <w:ind w:left="4320" w:hanging="360"/>
+      </w:pPr>
+      <w:rPr>
+        <w:rFonts w:ascii="Wingdings" w:hAnsi="Wingdings" w:hint="default"/>
+      </w:rPr>
+    </w:lvl>
+    <w:lvl w:ilvl="6" w:tplc="04160001" w:tentative="1">
+      <w:start w:val="1"/>
+      <w:numFmt w:val="bullet"/>
+      <w:lvlText w:val=""/>
+      <w:lvlJc w:val="left"/>
+      <w:pPr>
+        <w:ind w:left="5040" w:hanging="360"/>
+      </w:pPr>
+      <w:rPr>
+        <w:rFonts w:ascii="Symbol" w:hAnsi="Symbol" w:hint="default"/>
+      </w:rPr>
+    </w:lvl>
+    <w:lvl w:ilvl="7" w:tplc="04160003" w:tentative="1">
+      <w:start w:val="1"/>
+      <w:numFmt w:val="bullet"/>
+      <w:lvlText w:val="o"/>
+      <w:lvlJc w:val="left"/>
+      <w:pPr>
+        <w:ind w:left="5760" w:hanging="360"/>
+      </w:pPr>
+      <w:rPr>
+        <w:rFonts w:ascii="Courier New" w:hAnsi="Courier New" w:cs="Courier New" w:hint="default"/>
+      </w:rPr>
+    </w:lvl>
+    <w:lvl w:ilvl="8" w:tplc="04160005" w:tentative="1">
+      <w:start w:val="1"/>
+      <w:numFmt w:val="bullet"/>
+      <w:lvlText w:val=""/>
+      <w:lvlJc w:val="left"/>
+      <w:pPr>
+        <w:ind w:left="6480" w:hanging="360"/>
+      </w:pPr>
+      <w:rPr>
+        <w:rFonts w:ascii="Wingdings" w:hAnsi="Wingdings" w:hint="default"/>
+      </w:rPr>
+    </w:lvl>
+  </w:abstractNum>
+  <w:abstractNum w:abstractNumId="8" w15:restartNumberingAfterBreak="0">
     <w:nsid w:val="62FB10BF"/>
     <w:multiLevelType w:val="hybridMultilevel"/>
     <w:tmpl w:val="5E16E0B2"/>
@@ -2115,7 +3548,7 @@
       </w:rPr>
     </w:lvl>
   </w:abstractNum>
-  <w:abstractNum w:abstractNumId="7" w15:restartNumberingAfterBreak="0">
+  <w:abstractNum w:abstractNumId="9" w15:restartNumberingAfterBreak="0">
     <w:nsid w:val="680D0626"/>
     <w:multiLevelType w:val="hybridMultilevel"/>
     <w:tmpl w:val="3AA6555C"/>
@@ -2201,7 +3634,7 @@
       </w:pPr>
     </w:lvl>
   </w:abstractNum>
-  <w:abstractNum w:abstractNumId="8" w15:restartNumberingAfterBreak="0">
+  <w:abstractNum w:abstractNumId="10" w15:restartNumberingAfterBreak="0">
     <w:nsid w:val="695832A3"/>
     <w:multiLevelType w:val="hybridMultilevel"/>
     <w:tmpl w:val="78D88F9E"/>
@@ -2293,7 +3726,7 @@
       </w:pPr>
     </w:lvl>
   </w:abstractNum>
-  <w:abstractNum w:abstractNumId="9" w15:restartNumberingAfterBreak="0">
+  <w:abstractNum w:abstractNumId="11" w15:restartNumberingAfterBreak="0">
     <w:nsid w:val="7AE27A8E"/>
     <w:multiLevelType w:val="hybridMultilevel"/>
     <w:tmpl w:val="B49EA4B6"/>
@@ -2407,10 +3840,10 @@
     </w:lvl>
   </w:abstractNum>
   <w:num w:numId="1">
-    <w:abstractNumId w:val="7"/>
+    <w:abstractNumId w:val="9"/>
   </w:num>
   <w:num w:numId="2">
-    <w:abstractNumId w:val="8"/>
+    <w:abstractNumId w:val="10"/>
   </w:num>
   <w:num w:numId="3">
     <w:abstractNumId w:val="3"/>
@@ -2419,7 +3852,7 @@
     <w:abstractNumId w:val="1"/>
   </w:num>
   <w:num w:numId="5">
-    <w:abstractNumId w:val="5"/>
+    <w:abstractNumId w:val="6"/>
   </w:num>
   <w:num w:numId="6">
     <w:abstractNumId w:val="2"/>
@@ -2428,13 +3861,19 @@
     <w:abstractNumId w:val="4"/>
   </w:num>
   <w:num w:numId="8">
-    <w:abstractNumId w:val="6"/>
+    <w:abstractNumId w:val="8"/>
   </w:num>
   <w:num w:numId="9">
-    <w:abstractNumId w:val="9"/>
+    <w:abstractNumId w:val="11"/>
   </w:num>
   <w:num w:numId="10">
     <w:abstractNumId w:val="0"/>
+  </w:num>
+  <w:num w:numId="11">
+    <w:abstractNumId w:val="7"/>
+  </w:num>
+  <w:num w:numId="12">
+    <w:abstractNumId w:val="5"/>
   </w:num>
 </w:numbering>
 </file>

</xml_diff>